<commit_message>
up to date with ai
</commit_message>
<xml_diff>
--- a/ai/search problems - informed search and heuristics 04.docx
+++ b/ai/search problems - informed search and heuristics 04.docx
@@ -596,7 +596,37 @@
           <w:shd w:val="clear" w:color="auto" w:fill="FFFFFF"/>
           <w:lang w:val="en-CA"/>
         </w:rPr>
-        <w:t xml:space="preserve">This is because the usage of backtracking is not considered, as Greedy BFS* focuses on exploring the most promising path </w:t>
+        <w:t xml:space="preserve">The </w:t>
+      </w:r>
+      <w:r>
+        <w:rPr>
+          <w:rFonts w:ascii="Yu Gothic Medium" w:eastAsia="Yu Gothic Medium" w:hAnsi="Yu Gothic Medium" w:cs="Arial"/>
+          <w:sz w:val="24"/>
+          <w:szCs w:val="24"/>
+          <w:shd w:val="clear" w:color="auto" w:fill="FFFFFF"/>
+          <w:lang w:val="en-CA"/>
+        </w:rPr>
+        <w:t xml:space="preserve">usage of backtracking is considered, </w:t>
+      </w:r>
+      <w:r>
+        <w:rPr>
+          <w:rFonts w:ascii="Yu Gothic Medium" w:eastAsia="Yu Gothic Medium" w:hAnsi="Yu Gothic Medium" w:cs="Arial"/>
+          <w:sz w:val="24"/>
+          <w:szCs w:val="24"/>
+          <w:shd w:val="clear" w:color="auto" w:fill="FFFFFF"/>
+          <w:lang w:val="en-CA"/>
+        </w:rPr>
+        <w:t>but</w:t>
+      </w:r>
+      <w:r>
+        <w:rPr>
+          <w:rFonts w:ascii="Yu Gothic Medium" w:eastAsia="Yu Gothic Medium" w:hAnsi="Yu Gothic Medium" w:cs="Arial"/>
+          <w:sz w:val="24"/>
+          <w:szCs w:val="24"/>
+          <w:shd w:val="clear" w:color="auto" w:fill="FFFFFF"/>
+          <w:lang w:val="en-CA"/>
+        </w:rPr>
+        <w:t xml:space="preserve"> Greedy BFS* focuses on exploring the most promising path </w:t>
       </w:r>
       <w:r>
         <w:rPr>
@@ -631,26 +661,39 @@
         </w:rPr>
         <w:t>It can lead to dead ends and/or be suboptimal, and will need backtracking if we want more out of it</w:t>
       </w:r>
-    </w:p>
-    <w:p>
-      <w:pPr>
-        <w:rPr>
-          <w:rFonts w:ascii="Yu Gothic Medium" w:eastAsia="Yu Gothic Medium" w:hAnsi="Yu Gothic Medium" w:cs="Arial"/>
-          <w:sz w:val="24"/>
-          <w:szCs w:val="24"/>
-          <w:shd w:val="clear" w:color="auto" w:fill="FFFFFF"/>
-          <w:lang w:val="en-CA"/>
-        </w:rPr>
-      </w:pPr>
-      <w:r>
-        <w:rPr>
-          <w:rFonts w:ascii="Yu Gothic Medium" w:eastAsia="Yu Gothic Medium" w:hAnsi="Yu Gothic Medium" w:cs="Arial"/>
-          <w:sz w:val="24"/>
-          <w:szCs w:val="24"/>
-          <w:shd w:val="clear" w:color="auto" w:fill="FFFFFF"/>
-          <w:lang w:val="en-CA"/>
-        </w:rPr>
-        <w:t>(Need to ask this)</w:t>
+      <w:r>
+        <w:rPr>
+          <w:rFonts w:ascii="Yu Gothic Medium" w:eastAsia="Yu Gothic Medium" w:hAnsi="Yu Gothic Medium" w:cs="Arial"/>
+          <w:sz w:val="24"/>
+          <w:szCs w:val="24"/>
+          <w:shd w:val="clear" w:color="auto" w:fill="FFFFFF"/>
+          <w:lang w:val="en-CA"/>
+        </w:rPr>
+        <w:t xml:space="preserve">; The heuristic is: </w:t>
+      </w:r>
+    </w:p>
+    <w:p>
+      <w:pPr>
+        <w:jc w:val="center"/>
+        <w:rPr>
+          <w:rFonts w:ascii="Yu Gothic Medium" w:eastAsia="Yu Gothic Medium" w:hAnsi="Yu Gothic Medium" w:cs="Arial"/>
+          <w:sz w:val="24"/>
+          <w:szCs w:val="24"/>
+          <w:shd w:val="clear" w:color="auto" w:fill="FFFFFF"/>
+          <w:lang w:val="en-CA"/>
+        </w:rPr>
+      </w:pPr>
+      <w:r>
+        <w:rPr>
+          <w:rFonts w:ascii="Yu Gothic Medium" w:eastAsia="Yu Gothic Medium" w:hAnsi="Yu Gothic Medium" w:cs="Arial"/>
+          <w:b/>
+          <w:bCs/>
+          <w:sz w:val="24"/>
+          <w:szCs w:val="24"/>
+          <w:shd w:val="clear" w:color="auto" w:fill="FFFFFF"/>
+          <w:lang w:val="en-CA"/>
+        </w:rPr>
+        <w:t>f(n) = h(n)</w:t>
       </w:r>
     </w:p>
     <w:p>
@@ -726,7 +769,27 @@
           <w:shd w:val="clear" w:color="auto" w:fill="FFFFFF"/>
           <w:lang w:val="en-CA"/>
         </w:rPr>
-        <w:t xml:space="preserve">A* algo comes from the fact that heuristic is often misleading, by having the </w:t>
+        <w:t xml:space="preserve">A* algo comes from the fact that heuristic is often misleading, </w:t>
+      </w:r>
+      <w:r>
+        <w:rPr>
+          <w:rFonts w:ascii="Yu Gothic Medium" w:eastAsia="Yu Gothic Medium" w:hAnsi="Yu Gothic Medium" w:cs="Arial"/>
+          <w:sz w:val="24"/>
+          <w:szCs w:val="24"/>
+          <w:shd w:val="clear" w:color="auto" w:fill="FFFFFF"/>
+          <w:lang w:val="en-CA"/>
+        </w:rPr>
+        <w:t xml:space="preserve">and operates </w:t>
+      </w:r>
+      <w:r>
+        <w:rPr>
+          <w:rFonts w:ascii="Yu Gothic Medium" w:eastAsia="Yu Gothic Medium" w:hAnsi="Yu Gothic Medium" w:cs="Arial"/>
+          <w:sz w:val="24"/>
+          <w:szCs w:val="24"/>
+          <w:shd w:val="clear" w:color="auto" w:fill="FFFFFF"/>
+          <w:lang w:val="en-CA"/>
+        </w:rPr>
+        <w:t xml:space="preserve">by having the </w:t>
       </w:r>
       <w:r>
         <w:rPr>
@@ -748,8 +811,503 @@
           <w:shd w:val="clear" w:color="auto" w:fill="FFFFFF"/>
           <w:lang w:val="en-CA"/>
         </w:rPr>
-        <w:t>(aka fitness number):</w:t>
-      </w:r>
+        <w:t>(aka fitness number)</w:t>
+      </w:r>
+      <w:r>
+        <w:rPr>
+          <w:rFonts w:ascii="Yu Gothic Medium" w:eastAsia="Yu Gothic Medium" w:hAnsi="Yu Gothic Medium" w:cs="Arial"/>
+          <w:sz w:val="24"/>
+          <w:szCs w:val="24"/>
+          <w:shd w:val="clear" w:color="auto" w:fill="FFFFFF"/>
+          <w:lang w:val="en-CA"/>
+        </w:rPr>
+        <w:t xml:space="preserve"> to minimize</w:t>
+      </w:r>
+      <w:r>
+        <w:rPr>
+          <w:rFonts w:ascii="Yu Gothic Medium" w:eastAsia="Yu Gothic Medium" w:hAnsi="Yu Gothic Medium" w:cs="Arial"/>
+          <w:sz w:val="24"/>
+          <w:szCs w:val="24"/>
+          <w:shd w:val="clear" w:color="auto" w:fill="FFFFFF"/>
+          <w:lang w:val="en-CA"/>
+        </w:rPr>
+        <w:t>:</w:t>
+      </w:r>
+    </w:p>
+    <w:p>
+      <w:pPr>
+        <w:jc w:val="center"/>
+        <w:rPr>
+          <w:rFonts w:ascii="Yu Gothic Medium" w:eastAsia="Yu Gothic Medium" w:hAnsi="Yu Gothic Medium" w:cs="Arial"/>
+          <w:b/>
+          <w:bCs/>
+          <w:sz w:val="24"/>
+          <w:szCs w:val="24"/>
+          <w:shd w:val="clear" w:color="auto" w:fill="FFFFFF"/>
+          <w:lang w:val="en-CA"/>
+        </w:rPr>
+      </w:pPr>
+      <w:r>
+        <w:rPr>
+          <w:rFonts w:ascii="Yu Gothic Medium" w:eastAsia="Yu Gothic Medium" w:hAnsi="Yu Gothic Medium" w:cs="Arial"/>
+          <w:b/>
+          <w:bCs/>
+          <w:sz w:val="24"/>
+          <w:szCs w:val="24"/>
+          <w:shd w:val="clear" w:color="auto" w:fill="FFFFFF"/>
+          <w:lang w:val="en-CA"/>
+        </w:rPr>
+        <w:t>f(n) = g(n) + h(n)</w:t>
+      </w:r>
+    </w:p>
+    <w:p>
+      <w:pPr>
+        <w:rPr>
+          <w:rFonts w:ascii="Yu Gothic Medium" w:eastAsia="Yu Gothic Medium" w:hAnsi="Yu Gothic Medium" w:cs="Arial"/>
+          <w:sz w:val="24"/>
+          <w:szCs w:val="24"/>
+          <w:shd w:val="clear" w:color="auto" w:fill="FFFFFF"/>
+          <w:lang w:val="en-CA"/>
+        </w:rPr>
+      </w:pPr>
+      <w:r>
+        <w:rPr>
+          <w:rFonts w:ascii="Yu Gothic Medium" w:eastAsia="Yu Gothic Medium" w:hAnsi="Yu Gothic Medium" w:cs="Arial"/>
+          <w:sz w:val="24"/>
+          <w:szCs w:val="24"/>
+          <w:shd w:val="clear" w:color="auto" w:fill="FFFFFF"/>
+          <w:lang w:val="en-CA"/>
+        </w:rPr>
+        <w:t>where:</w:t>
+      </w:r>
+    </w:p>
+    <w:p>
+      <w:pPr>
+        <w:pStyle w:val="ListParagraph"/>
+        <w:numPr>
+          <w:ilvl w:val="0"/>
+          <w:numId w:val="1"/>
+        </w:numPr>
+        <w:rPr>
+          <w:rFonts w:ascii="Yu Gothic Medium" w:eastAsia="Yu Gothic Medium" w:hAnsi="Yu Gothic Medium" w:cs="Arial"/>
+          <w:sz w:val="24"/>
+          <w:szCs w:val="24"/>
+          <w:shd w:val="clear" w:color="auto" w:fill="FFFFFF"/>
+          <w:lang w:val="en-CA"/>
+        </w:rPr>
+      </w:pPr>
+      <w:r>
+        <w:rPr>
+          <w:rFonts w:ascii="Yu Gothic Medium" w:eastAsia="Yu Gothic Medium" w:hAnsi="Yu Gothic Medium" w:cs="Arial"/>
+          <w:sz w:val="24"/>
+          <w:szCs w:val="24"/>
+          <w:shd w:val="clear" w:color="auto" w:fill="FFFFFF"/>
+          <w:lang w:val="en-CA"/>
+        </w:rPr>
+        <w:t>n is the next node on the path</w:t>
+      </w:r>
+    </w:p>
+    <w:p>
+      <w:pPr>
+        <w:pStyle w:val="ListParagraph"/>
+        <w:numPr>
+          <w:ilvl w:val="0"/>
+          <w:numId w:val="1"/>
+        </w:numPr>
+        <w:rPr>
+          <w:rFonts w:ascii="Yu Gothic Medium" w:eastAsia="Yu Gothic Medium" w:hAnsi="Yu Gothic Medium" w:cs="Arial"/>
+          <w:sz w:val="24"/>
+          <w:szCs w:val="24"/>
+          <w:shd w:val="clear" w:color="auto" w:fill="FFFFFF"/>
+          <w:lang w:val="en-CA"/>
+        </w:rPr>
+      </w:pPr>
+      <w:r>
+        <w:rPr>
+          <w:rFonts w:ascii="Yu Gothic Medium" w:eastAsia="Yu Gothic Medium" w:hAnsi="Yu Gothic Medium" w:cs="Arial"/>
+          <w:sz w:val="24"/>
+          <w:szCs w:val="24"/>
+          <w:shd w:val="clear" w:color="auto" w:fill="FFFFFF"/>
+          <w:lang w:val="en-CA"/>
+        </w:rPr>
+        <w:t xml:space="preserve">g(n) is the cost of the path from the start node to n </w:t>
+      </w:r>
+    </w:p>
+    <w:p>
+      <w:pPr>
+        <w:pStyle w:val="ListParagraph"/>
+        <w:numPr>
+          <w:ilvl w:val="0"/>
+          <w:numId w:val="1"/>
+        </w:numPr>
+        <w:rPr>
+          <w:rFonts w:ascii="Yu Gothic Medium" w:eastAsia="Yu Gothic Medium" w:hAnsi="Yu Gothic Medium" w:cs="Arial"/>
+          <w:sz w:val="24"/>
+          <w:szCs w:val="24"/>
+          <w:shd w:val="clear" w:color="auto" w:fill="FFFFFF"/>
+          <w:lang w:val="en-CA"/>
+        </w:rPr>
+      </w:pPr>
+      <w:r>
+        <w:rPr>
+          <w:rFonts w:ascii="Yu Gothic Medium" w:eastAsia="Yu Gothic Medium" w:hAnsi="Yu Gothic Medium" w:cs="Arial"/>
+          <w:sz w:val="24"/>
+          <w:szCs w:val="24"/>
+          <w:shd w:val="clear" w:color="auto" w:fill="FFFFFF"/>
+          <w:lang w:val="en-CA"/>
+        </w:rPr>
+        <w:t>h(n) is a heuristic that estimates the cost of the cheapest node from n to the goal</w:t>
+      </w:r>
+    </w:p>
+    <w:p>
+      <w:pPr>
+        <w:rPr>
+          <w:rFonts w:ascii="Yu Gothic Medium" w:eastAsia="Yu Gothic Medium" w:hAnsi="Yu Gothic Medium" w:cs="Arial"/>
+          <w:sz w:val="24"/>
+          <w:szCs w:val="24"/>
+          <w:shd w:val="clear" w:color="auto" w:fill="FFFFFF"/>
+          <w:lang w:val="en-CA"/>
+        </w:rPr>
+      </w:pPr>
+      <w:r>
+        <w:rPr>
+          <w:rFonts w:ascii="Yu Gothic Medium" w:eastAsia="Yu Gothic Medium" w:hAnsi="Yu Gothic Medium" w:cs="Arial"/>
+          <w:b/>
+          <w:bCs/>
+          <w:i/>
+          <w:iCs/>
+          <w:sz w:val="24"/>
+          <w:szCs w:val="24"/>
+          <w:shd w:val="clear" w:color="auto" w:fill="FFFFFF"/>
+          <w:lang w:val="en-CA"/>
+        </w:rPr>
+        <w:t>Admissibility and consistency of heuristic</w:t>
+      </w:r>
+      <w:r>
+        <w:rPr>
+          <w:rFonts w:ascii="Yu Gothic Medium" w:eastAsia="Yu Gothic Medium" w:hAnsi="Yu Gothic Medium" w:cs="Arial"/>
+          <w:b/>
+          <w:bCs/>
+          <w:i/>
+          <w:iCs/>
+          <w:sz w:val="24"/>
+          <w:szCs w:val="24"/>
+          <w:shd w:val="clear" w:color="auto" w:fill="FFFFFF"/>
+          <w:lang w:val="en-CA"/>
+        </w:rPr>
+        <w:t xml:space="preserve"> </w:t>
+      </w:r>
+      <w:r>
+        <w:rPr>
+          <w:rFonts w:ascii="Yu Gothic Medium" w:eastAsia="Yu Gothic Medium" w:hAnsi="Yu Gothic Medium" w:cs="Arial"/>
+          <w:sz w:val="24"/>
+          <w:szCs w:val="24"/>
+          <w:shd w:val="clear" w:color="auto" w:fill="FFFFFF"/>
+          <w:lang w:val="en-CA"/>
+        </w:rPr>
+        <w:t>(see Manhattan distance)</w:t>
+      </w:r>
+    </w:p>
+    <w:p>
+      <w:pPr>
+        <w:rPr>
+          <w:rFonts w:ascii="Yu Gothic Medium" w:eastAsia="Yu Gothic Medium" w:hAnsi="Yu Gothic Medium" w:cs="Arial"/>
+          <w:sz w:val="24"/>
+          <w:szCs w:val="24"/>
+          <w:shd w:val="clear" w:color="auto" w:fill="FFFFFF"/>
+          <w:lang w:val="en-CA"/>
+        </w:rPr>
+      </w:pPr>
+      <w:r>
+        <w:rPr>
+          <w:rFonts w:ascii="Yu Gothic Medium" w:eastAsia="Yu Gothic Medium" w:hAnsi="Yu Gothic Medium" w:cs="Arial"/>
+          <w:sz w:val="24"/>
+          <w:szCs w:val="24"/>
+          <w:shd w:val="clear" w:color="auto" w:fill="FFFFFF"/>
+          <w:lang w:val="en-CA"/>
+        </w:rPr>
+        <w:t>Having talked about A*, we introduce two concepts that make a heuristic “good”:</w:t>
+      </w:r>
+    </w:p>
+    <w:p>
+      <w:pPr>
+        <w:pStyle w:val="ListParagraph"/>
+        <w:numPr>
+          <w:ilvl w:val="0"/>
+          <w:numId w:val="1"/>
+        </w:numPr>
+        <w:rPr>
+          <w:rFonts w:ascii="Yu Gothic Medium" w:eastAsia="Yu Gothic Medium" w:hAnsi="Yu Gothic Medium" w:cs="Arial"/>
+          <w:b/>
+          <w:bCs/>
+          <w:sz w:val="24"/>
+          <w:szCs w:val="24"/>
+          <w:shd w:val="clear" w:color="auto" w:fill="FFFFFF"/>
+          <w:lang w:val="en-CA"/>
+        </w:rPr>
+      </w:pPr>
+      <w:r>
+        <w:rPr>
+          <w:rFonts w:ascii="Yu Gothic Medium" w:eastAsia="Yu Gothic Medium" w:hAnsi="Yu Gothic Medium" w:cs="Arial"/>
+          <w:b/>
+          <w:bCs/>
+          <w:sz w:val="24"/>
+          <w:szCs w:val="24"/>
+          <w:shd w:val="clear" w:color="auto" w:fill="FFFFFF"/>
+          <w:lang w:val="en-CA"/>
+        </w:rPr>
+        <w:t>Admissibilit</w:t>
+      </w:r>
+      <w:r>
+        <w:rPr>
+          <w:rFonts w:ascii="Yu Gothic Medium" w:eastAsia="Yu Gothic Medium" w:hAnsi="Yu Gothic Medium" w:cs="Arial"/>
+          <w:b/>
+          <w:bCs/>
+          <w:sz w:val="24"/>
+          <w:szCs w:val="24"/>
+          <w:shd w:val="clear" w:color="auto" w:fill="FFFFFF"/>
+          <w:lang w:val="en-CA"/>
+        </w:rPr>
+        <w:t>y</w:t>
+      </w:r>
+    </w:p>
+    <w:p>
+      <w:pPr>
+        <w:pStyle w:val="ListParagraph"/>
+        <w:rPr>
+          <w:rFonts w:ascii="Yu Gothic Medium" w:eastAsia="Yu Gothic Medium" w:hAnsi="Yu Gothic Medium" w:cs="Arial"/>
+          <w:sz w:val="24"/>
+          <w:szCs w:val="24"/>
+          <w:shd w:val="clear" w:color="auto" w:fill="FFFFFF"/>
+          <w:lang w:val="en-CA"/>
+        </w:rPr>
+      </w:pPr>
+      <w:r>
+        <w:rPr>
+          <w:rFonts w:ascii="Yu Gothic Medium" w:eastAsia="Yu Gothic Medium" w:hAnsi="Yu Gothic Medium" w:cs="Arial"/>
+          <w:sz w:val="24"/>
+          <w:szCs w:val="24"/>
+          <w:shd w:val="clear" w:color="auto" w:fill="FFFFFF"/>
+          <w:lang w:val="en-CA"/>
+        </w:rPr>
+        <w:t xml:space="preserve">h(n) </w:t>
+      </w:r>
+      <w:r>
+        <w:rPr>
+          <w:rFonts w:ascii="Yu Gothic Medium" w:eastAsia="Yu Gothic Medium" w:hAnsi="Yu Gothic Medium" w:cs="Arial"/>
+          <w:b/>
+          <w:bCs/>
+          <w:sz w:val="24"/>
+          <w:szCs w:val="24"/>
+          <w:shd w:val="clear" w:color="auto" w:fill="FFFFFF"/>
+          <w:lang w:val="en-CA"/>
+        </w:rPr>
+        <w:t xml:space="preserve">never </w:t>
+      </w:r>
+      <w:r>
+        <w:rPr>
+          <w:rFonts w:ascii="Yu Gothic Medium" w:eastAsia="Yu Gothic Medium" w:hAnsi="Yu Gothic Medium" w:cs="Arial"/>
+          <w:sz w:val="24"/>
+          <w:szCs w:val="24"/>
+          <w:shd w:val="clear" w:color="auto" w:fill="FFFFFF"/>
+          <w:lang w:val="en-CA"/>
+        </w:rPr>
+        <w:t>overestimates the cost of reaching the goal, so it’s not higher than the lowest possible one (this property makes A* optimal)</w:t>
+      </w:r>
+    </w:p>
+    <w:p>
+      <w:pPr>
+        <w:pStyle w:val="ListParagraph"/>
+        <w:numPr>
+          <w:ilvl w:val="0"/>
+          <w:numId w:val="1"/>
+        </w:numPr>
+        <w:rPr>
+          <w:rFonts w:ascii="Yu Gothic Medium" w:eastAsia="Yu Gothic Medium" w:hAnsi="Yu Gothic Medium" w:cs="Arial"/>
+          <w:b/>
+          <w:bCs/>
+          <w:sz w:val="24"/>
+          <w:szCs w:val="24"/>
+          <w:shd w:val="clear" w:color="auto" w:fill="FFFFFF"/>
+          <w:lang w:val="en-CA"/>
+        </w:rPr>
+      </w:pPr>
+      <w:r>
+        <w:rPr>
+          <w:rFonts w:ascii="Yu Gothic Medium" w:eastAsia="Yu Gothic Medium" w:hAnsi="Yu Gothic Medium" w:cs="Arial"/>
+          <w:b/>
+          <w:bCs/>
+          <w:sz w:val="24"/>
+          <w:szCs w:val="24"/>
+          <w:shd w:val="clear" w:color="auto" w:fill="FFFFFF"/>
+          <w:lang w:val="en-CA"/>
+        </w:rPr>
+        <w:t>Consistency</w:t>
+      </w:r>
+    </w:p>
+    <w:p>
+      <w:pPr>
+        <w:pStyle w:val="ListParagraph"/>
+        <w:rPr>
+          <w:rFonts w:ascii="Yu Gothic Medium" w:eastAsia="Yu Gothic Medium" w:hAnsi="Yu Gothic Medium" w:cs="Arial"/>
+          <w:sz w:val="24"/>
+          <w:szCs w:val="24"/>
+          <w:shd w:val="clear" w:color="auto" w:fill="FFFFFF"/>
+          <w:lang w:val="en-CA"/>
+        </w:rPr>
+      </w:pPr>
+      <w:r>
+        <w:rPr>
+          <w:rFonts w:ascii="Yu Gothic Medium" w:eastAsia="Yu Gothic Medium" w:hAnsi="Yu Gothic Medium" w:cs="Arial"/>
+          <w:sz w:val="24"/>
+          <w:szCs w:val="24"/>
+          <w:shd w:val="clear" w:color="auto" w:fill="FFFFFF"/>
+          <w:lang w:val="en-CA"/>
+        </w:rPr>
+        <w:drawing>
+          <wp:anchor distT="0" distB="0" distL="114300" distR="114300" simplePos="0" relativeHeight="251658240" behindDoc="0" locked="0" layoutInCell="1" allowOverlap="1" wp14:anchorId="582B6F01" wp14:editId="660E56AD">
+            <wp:simplePos x="0" y="0"/>
+            <wp:positionH relativeFrom="margin">
+              <wp:align>center</wp:align>
+            </wp:positionH>
+            <wp:positionV relativeFrom="paragraph">
+              <wp:posOffset>629285</wp:posOffset>
+            </wp:positionV>
+            <wp:extent cx="3096057" cy="1991003"/>
+            <wp:effectExtent l="0" t="0" r="9525" b="9525"/>
+            <wp:wrapTopAndBottom/>
+            <wp:docPr id="1" name="Picture 1" descr="Graphical user interface, text, application&#10;&#10;Description automatically generated"/>
+            <wp:cNvGraphicFramePr>
+              <a:graphicFrameLocks xmlns:a="http://schemas.openxmlformats.org/drawingml/2006/main" noChangeAspect="1"/>
+            </wp:cNvGraphicFramePr>
+            <a:graphic xmlns:a="http://schemas.openxmlformats.org/drawingml/2006/main">
+              <a:graphicData uri="http://schemas.openxmlformats.org/drawingml/2006/picture">
+                <pic:pic xmlns:pic="http://schemas.openxmlformats.org/drawingml/2006/picture">
+                  <pic:nvPicPr>
+                    <pic:cNvPr id="1" name="Picture 1" descr="Graphical user interface, text, application&#10;&#10;Description automatically generated"/>
+                    <pic:cNvPicPr/>
+                  </pic:nvPicPr>
+                  <pic:blipFill>
+                    <a:blip r:embed="rId5">
+                      <a:extLst>
+                        <a:ext uri="{28A0092B-C50C-407E-A947-70E740481C1C}">
+                          <a14:useLocalDpi xmlns:a14="http://schemas.microsoft.com/office/drawing/2010/main" val="0"/>
+                        </a:ext>
+                      </a:extLst>
+                    </a:blip>
+                    <a:stretch>
+                      <a:fillRect/>
+                    </a:stretch>
+                  </pic:blipFill>
+                  <pic:spPr>
+                    <a:xfrm>
+                      <a:off x="0" y="0"/>
+                      <a:ext cx="3096057" cy="1991003"/>
+                    </a:xfrm>
+                    <a:prstGeom prst="rect">
+                      <a:avLst/>
+                    </a:prstGeom>
+                  </pic:spPr>
+                </pic:pic>
+              </a:graphicData>
+            </a:graphic>
+          </wp:anchor>
+        </w:drawing>
+      </w:r>
+      <w:r>
+        <w:rPr>
+          <w:rFonts w:ascii="Yu Gothic Medium" w:eastAsia="Yu Gothic Medium" w:hAnsi="Yu Gothic Medium" w:cs="Arial"/>
+          <w:sz w:val="24"/>
+          <w:szCs w:val="24"/>
+          <w:shd w:val="clear" w:color="auto" w:fill="FFFFFF"/>
+          <w:lang w:val="en-CA"/>
+        </w:rPr>
+        <w:t xml:space="preserve">h(n) is </w:t>
+      </w:r>
+      <w:r>
+        <w:rPr>
+          <w:rFonts w:ascii="Yu Gothic Medium" w:eastAsia="Yu Gothic Medium" w:hAnsi="Yu Gothic Medium" w:cs="Arial"/>
+          <w:b/>
+          <w:bCs/>
+          <w:sz w:val="24"/>
+          <w:szCs w:val="24"/>
+          <w:shd w:val="clear" w:color="auto" w:fill="FFFFFF"/>
+          <w:lang w:val="en-CA"/>
+        </w:rPr>
+        <w:t xml:space="preserve">always </w:t>
+      </w:r>
+      <w:r>
+        <w:rPr>
+          <w:rFonts w:ascii="Yu Gothic Medium" w:eastAsia="Yu Gothic Medium" w:hAnsi="Yu Gothic Medium" w:cs="Arial"/>
+          <w:sz w:val="24"/>
+          <w:szCs w:val="24"/>
+          <w:shd w:val="clear" w:color="auto" w:fill="FFFFFF"/>
+          <w:lang w:val="en-CA"/>
+        </w:rPr>
+        <w:t>less than or equal to the estimated distance from any neighbour vertex to the goal, plus the cost to reach that neighbour</w:t>
+      </w:r>
+    </w:p>
+    <w:p>
+      <w:pPr>
+        <w:pStyle w:val="ListParagraph"/>
+        <w:rPr>
+          <w:rFonts w:ascii="Yu Gothic Medium" w:eastAsia="Yu Gothic Medium" w:hAnsi="Yu Gothic Medium" w:cs="Arial"/>
+          <w:b/>
+          <w:bCs/>
+          <w:sz w:val="24"/>
+          <w:szCs w:val="24"/>
+          <w:shd w:val="clear" w:color="auto" w:fill="FFFFFF"/>
+          <w:lang w:val="en-CA"/>
+        </w:rPr>
+      </w:pPr>
+      <w:r>
+        <w:rPr>
+          <w:rFonts w:ascii="Yu Gothic Medium" w:eastAsia="Yu Gothic Medium" w:hAnsi="Yu Gothic Medium" w:cs="Arial"/>
+          <w:b/>
+          <w:bCs/>
+          <w:sz w:val="24"/>
+          <w:szCs w:val="24"/>
+          <w:shd w:val="clear" w:color="auto" w:fill="FFFFFF"/>
+          <w:lang w:val="en-CA"/>
+        </w:rPr>
+        <w:t>A consistent heuristic is always admissible, while the converse is not true</w:t>
+      </w:r>
+    </w:p>
+    <w:p>
+      <w:pPr>
+        <w:pStyle w:val="ListParagraph"/>
+        <w:rPr>
+          <w:rFonts w:ascii="Yu Gothic Medium" w:eastAsia="Yu Gothic Medium" w:hAnsi="Yu Gothic Medium" w:cs="Arial"/>
+          <w:sz w:val="24"/>
+          <w:szCs w:val="24"/>
+          <w:shd w:val="clear" w:color="auto" w:fill="FFFFFF"/>
+          <w:lang w:val="en-CA"/>
+        </w:rPr>
+      </w:pPr>
+    </w:p>
+    <w:p>
+      <w:pPr>
+        <w:pStyle w:val="ListParagraph"/>
+        <w:rPr>
+          <w:rFonts w:ascii="Yu Gothic Medium" w:eastAsia="Yu Gothic Medium" w:hAnsi="Yu Gothic Medium" w:cs="Arial"/>
+          <w:sz w:val="24"/>
+          <w:szCs w:val="24"/>
+          <w:shd w:val="clear" w:color="auto" w:fill="FFFFFF"/>
+          <w:lang w:val="en-CA"/>
+        </w:rPr>
+      </w:pPr>
+    </w:p>
+    <w:p>
+      <w:pPr>
+        <w:pStyle w:val="ListParagraph"/>
+        <w:rPr>
+          <w:rFonts w:ascii="Yu Gothic Medium" w:eastAsia="Yu Gothic Medium" w:hAnsi="Yu Gothic Medium" w:cs="Arial"/>
+          <w:sz w:val="24"/>
+          <w:szCs w:val="24"/>
+          <w:shd w:val="clear" w:color="auto" w:fill="FFFFFF"/>
+          <w:lang w:val="en-CA"/>
+        </w:rPr>
+      </w:pPr>
     </w:p>
     <w:sectPr>
       <w:pgSz w:w="11906" w:h="16838"/>

</xml_diff>